<commit_message>
docs, updated ionic intallation
</commit_message>
<xml_diff>
--- a/Documents/Installation&Configuration_Guide_Doc/Installation&ConfigurationGuide.docx
+++ b/Documents/Installation&Configuration_Guide_Doc/Installation&ConfigurationGuide.docx
@@ -522,6 +522,7 @@
         </w:rPr>
         <w:t xml:space="preserve"> run the </w:t>
       </w:r>
+      <w:proofErr w:type="gramStart"/>
       <w:r>
         <w:rPr>
           <w:rFonts w:ascii="Calibri" w:hAnsi="Calibri" w:cs="Calibri"/>
@@ -553,6 +554,7 @@
         </w:rPr>
         <w:t>application</w:t>
       </w:r>
+      <w:proofErr w:type="gramEnd"/>
       <w:r>
         <w:rPr>
           <w:rFonts w:ascii="Calibri" w:hAnsi="Calibri" w:cs="Calibri"/>
@@ -1090,57 +1092,10 @@
     </w:p>
     <w:p>
       <w:pPr>
-        <w:rPr>
-          <w:rFonts w:ascii="Calibri" w:hAnsi="Calibri" w:cs="Calibri"/>
-        </w:rPr>
-      </w:pPr>
-      <w:r>
-        <w:rPr>
-          <w:rFonts w:ascii="Calibri" w:hAnsi="Calibri" w:cs="Calibri"/>
-        </w:rPr>
-        <w:t>You can run ionic on most operating systems, however in order to build and run on iOS you will need Mac OS X.</w:t>
-      </w:r>
-    </w:p>
-    <w:p>
-      <w:pPr>
-        <w:rPr>
-          <w:rFonts w:ascii="Calibri" w:hAnsi="Calibri" w:cs="Calibri"/>
-        </w:rPr>
-      </w:pPr>
-      <w:r>
-        <w:rPr>
-          <w:rFonts w:ascii="Calibri" w:hAnsi="Calibri" w:cs="Calibri"/>
-        </w:rPr>
-        <w:t>Ionic supports from iOS 7 up and Android from 4.1.</w:t>
-      </w:r>
-    </w:p>
-    <w:p>
-      <w:pPr>
-        <w:pStyle w:val="Heading2"/>
-      </w:pPr>
-      <w:r>
-        <w:t>Node JS</w:t>
-      </w:r>
-    </w:p>
-    <w:p>
-      <w:pPr>
-        <w:rPr>
-          <w:rFonts w:ascii="Calibri" w:hAnsi="Calibri" w:cs="Calibri"/>
-        </w:rPr>
-      </w:pPr>
-      <w:r>
-        <w:rPr>
-          <w:rFonts w:ascii="Calibri" w:hAnsi="Calibri" w:cs="Calibri"/>
-        </w:rPr>
-        <w:t>First you must install Node JS, a JavaScript Runtime.  Follow the link to download</w:t>
-      </w:r>
-    </w:p>
-    <w:p>
-      <w:pPr>
         <w:pStyle w:val="ListParagraph"/>
         <w:numPr>
           <w:ilvl w:val="0"/>
-          <w:numId w:val="28"/>
+          <w:numId w:val="27"/>
         </w:numPr>
         <w:rPr>
           <w:rFonts w:ascii="Calibri" w:hAnsi="Calibri" w:cs="Calibri"/>
@@ -1150,19 +1105,204 @@
         <w:rPr>
           <w:rFonts w:ascii="Calibri" w:hAnsi="Calibri" w:cs="Calibri"/>
         </w:rPr>
-        <w:t>https://nodejs.org/en/</w:t>
+        <w:t xml:space="preserve">A </w:t>
+      </w:r>
+      <w:r>
+        <w:rPr>
+          <w:rFonts w:ascii="Calibri" w:hAnsi="Calibri" w:cs="Calibri"/>
+        </w:rPr>
+        <w:t>computer</w:t>
+      </w:r>
+      <w:r>
+        <w:rPr>
+          <w:rFonts w:ascii="Calibri" w:hAnsi="Calibri" w:cs="Calibri"/>
+        </w:rPr>
+        <w:t xml:space="preserve"> with Git, NodeJS, Cordova and Ionic:</w:t>
+      </w:r>
+    </w:p>
+    <w:p>
+      <w:pPr>
+        <w:pStyle w:val="ListParagraph"/>
+        <w:numPr>
+          <w:ilvl w:val="1"/>
+          <w:numId w:val="27"/>
+        </w:numPr>
+        <w:rPr>
+          <w:rStyle w:val="Hyperlink"/>
+          <w:rFonts w:ascii="Calibri" w:hAnsi="Calibri" w:cs="Calibri"/>
+          <w:color w:val="auto"/>
+          <w:u w:val="none"/>
+        </w:rPr>
+      </w:pPr>
+      <w:hyperlink r:id="rId13" w:history="1">
+        <w:r>
+          <w:rPr>
+            <w:rStyle w:val="Hyperlink"/>
+            <w:rFonts w:ascii="Calibri" w:hAnsi="Calibri" w:cs="Calibri"/>
+          </w:rPr>
+          <w:t>https://git-scm.com/</w:t>
+        </w:r>
+      </w:hyperlink>
+    </w:p>
+    <w:p>
+      <w:pPr>
+        <w:pStyle w:val="ListParagraph"/>
+        <w:numPr>
+          <w:ilvl w:val="1"/>
+          <w:numId w:val="27"/>
+        </w:numPr>
+        <w:rPr>
+          <w:rStyle w:val="Hyperlink"/>
+          <w:rFonts w:ascii="Calibri" w:hAnsi="Calibri" w:cs="Calibri"/>
+          <w:color w:val="auto"/>
+          <w:u w:val="none"/>
+        </w:rPr>
+      </w:pPr>
+      <w:hyperlink r:id="rId14" w:history="1">
+        <w:r>
+          <w:rPr>
+            <w:rStyle w:val="Hyperlink"/>
+            <w:rFonts w:ascii="Calibri" w:hAnsi="Calibri" w:cs="Calibri"/>
+          </w:rPr>
+          <w:t>https://nodejs</w:t>
+        </w:r>
+        <w:r>
+          <w:rPr>
+            <w:rStyle w:val="Hyperlink"/>
+            <w:rFonts w:ascii="Calibri" w:hAnsi="Calibri" w:cs="Calibri"/>
+          </w:rPr>
+          <w:t>.</w:t>
+        </w:r>
+        <w:r>
+          <w:rPr>
+            <w:rStyle w:val="Hyperlink"/>
+            <w:rFonts w:ascii="Calibri" w:hAnsi="Calibri" w:cs="Calibri"/>
+          </w:rPr>
+          <w:t>org/en/</w:t>
+        </w:r>
+      </w:hyperlink>
+      <w:r>
+        <w:rPr>
+          <w:rStyle w:val="Hyperlink"/>
+          <w:rFonts w:ascii="Calibri" w:hAnsi="Calibri" w:cs="Calibri"/>
+          <w:color w:val="auto"/>
+          <w:u w:val="none"/>
+        </w:rPr>
+        <w:t xml:space="preserve"> </w:t>
+      </w:r>
+    </w:p>
+    <w:p>
+      <w:pPr>
+        <w:pStyle w:val="ListParagraph"/>
+        <w:numPr>
+          <w:ilvl w:val="1"/>
+          <w:numId w:val="27"/>
+        </w:numPr>
+        <w:rPr>
+          <w:rFonts w:ascii="Calibri" w:hAnsi="Calibri" w:cs="Calibri"/>
+        </w:rPr>
+      </w:pPr>
+      <w:r>
+        <w:rPr>
+          <w:rStyle w:val="Hyperlink"/>
+          <w:rFonts w:ascii="Calibri" w:hAnsi="Calibri" w:cs="Calibri"/>
+        </w:rPr>
+        <w:t>https://cordova.apache.org/</w:t>
+      </w:r>
+    </w:p>
+    <w:p>
+      <w:r>
+        <w:rPr>
+          <w:rFonts w:ascii="Calibri" w:hAnsi="Calibri" w:cs="Calibri"/>
+        </w:rPr>
+        <w:t xml:space="preserve">You can run ionic on most operating systems, however in order to build and run on iOS you will need </w:t>
+      </w:r>
+      <w:r>
+        <w:rPr>
+          <w:rFonts w:ascii="Calibri" w:hAnsi="Calibri" w:cs="Calibri"/>
+        </w:rPr>
+        <w:t xml:space="preserve">to be running </w:t>
+      </w:r>
+      <w:r>
+        <w:rPr>
+          <w:rFonts w:ascii="Calibri" w:hAnsi="Calibri" w:cs="Calibri"/>
+        </w:rPr>
+        <w:t>Mac OS X</w:t>
+      </w:r>
+      <w:r>
+        <w:rPr>
+          <w:rFonts w:ascii="Calibri" w:hAnsi="Calibri" w:cs="Calibri"/>
+        </w:rPr>
+        <w:t xml:space="preserve"> or greater</w:t>
+      </w:r>
+      <w:r>
+        <w:rPr>
+          <w:rFonts w:ascii="Calibri" w:hAnsi="Calibri" w:cs="Calibri"/>
+        </w:rPr>
+        <w:t>.</w:t>
       </w:r>
     </w:p>
     <w:p>
       <w:pPr>
         <w:pStyle w:val="Heading2"/>
       </w:pPr>
+      <w:r>
+        <w:t>Node JS</w:t>
+      </w:r>
+    </w:p>
+    <w:p>
+      <w:pPr>
+        <w:rPr>
+          <w:rFonts w:ascii="Calibri" w:hAnsi="Calibri" w:cs="Calibri"/>
+        </w:rPr>
+      </w:pPr>
+      <w:r>
+        <w:rPr>
+          <w:rFonts w:ascii="Calibri" w:hAnsi="Calibri" w:cs="Calibri"/>
+        </w:rPr>
+        <w:t>First you must install Node JS, a JavaScript Runtime.  Follow the link to download</w:t>
+      </w:r>
+    </w:p>
+    <w:p>
+      <w:pPr>
+        <w:pStyle w:val="ListParagraph"/>
+        <w:numPr>
+          <w:ilvl w:val="0"/>
+          <w:numId w:val="27"/>
+        </w:numPr>
+        <w:rPr>
+          <w:rFonts w:ascii="Calibri" w:hAnsi="Calibri" w:cs="Calibri"/>
+        </w:rPr>
+      </w:pPr>
+      <w:hyperlink r:id="rId15" w:history="1">
+        <w:r>
+          <w:rPr>
+            <w:rStyle w:val="Hyperlink"/>
+            <w:rFonts w:ascii="Calibri" w:hAnsi="Calibri" w:cs="Calibri"/>
+          </w:rPr>
+          <w:t>https://nodejs.org/en/</w:t>
+        </w:r>
+      </w:hyperlink>
+      <w:r>
+        <w:rPr>
+          <w:rStyle w:val="Hyperlink"/>
+          <w:rFonts w:ascii="Calibri" w:hAnsi="Calibri" w:cs="Calibri"/>
+          <w:color w:val="auto"/>
+          <w:u w:val="none"/>
+        </w:rPr>
+        <w:t xml:space="preserve"> </w:t>
+      </w:r>
       <w:bookmarkStart w:id="1" w:name="_GoBack"/>
+      <w:bookmarkEnd w:id="1"/>
+    </w:p>
+    <w:p>
+      <w:pPr>
+        <w:pStyle w:val="Heading2"/>
+      </w:pPr>
       <w:r>
         <w:t>Cordova</w:t>
       </w:r>
     </w:p>
-    <w:bookmarkEnd w:id="1"/>
     <w:p>
       <w:pPr>
         <w:rPr>
@@ -1206,12 +1346,21 @@
         </w:rPr>
         <w:t xml:space="preserve"> </w:t>
       </w:r>
+      <w:proofErr w:type="spellStart"/>
       <w:r>
         <w:rPr>
           <w:rFonts w:ascii="Courier New" w:eastAsia="Times New Roman" w:hAnsi="Courier New" w:cs="Courier New"/>
           <w:highlight w:val="lightGray"/>
         </w:rPr>
-        <w:t xml:space="preserve">sudo </w:t>
+        <w:t>sudo</w:t>
+      </w:r>
+      <w:proofErr w:type="spellEnd"/>
+      <w:r>
+        <w:rPr>
+          <w:rFonts w:ascii="Courier New" w:eastAsia="Times New Roman" w:hAnsi="Courier New" w:cs="Courier New"/>
+          <w:highlight w:val="lightGray"/>
+        </w:rPr>
+        <w:t xml:space="preserve"> </w:t>
       </w:r>
       <w:proofErr w:type="spellStart"/>
       <w:r>
@@ -1269,6 +1418,7 @@
           <w:szCs w:val="22"/>
         </w:rPr>
       </w:pPr>
+      <w:proofErr w:type="spellStart"/>
       <w:r>
         <w:rPr>
           <w:rStyle w:val="HTMLCode"/>
@@ -1276,9 +1426,9 @@
           <w:szCs w:val="22"/>
           <w:highlight w:val="lightGray"/>
         </w:rPr>
-        <w:t xml:space="preserve">sudo </w:t>
-      </w:r>
-      <w:proofErr w:type="spellStart"/>
+        <w:t>sudo</w:t>
+      </w:r>
+      <w:proofErr w:type="spellEnd"/>
       <w:r>
         <w:rPr>
           <w:rStyle w:val="HTMLCode"/>
@@ -1286,9 +1436,9 @@
           <w:szCs w:val="22"/>
           <w:highlight w:val="lightGray"/>
         </w:rPr>
-        <w:t>npm</w:t>
-      </w:r>
-      <w:proofErr w:type="spellEnd"/>
+        <w:t xml:space="preserve"> </w:t>
+      </w:r>
+      <w:proofErr w:type="spellStart"/>
       <w:r>
         <w:rPr>
           <w:rStyle w:val="HTMLCode"/>
@@ -1296,6 +1446,16 @@
           <w:szCs w:val="22"/>
           <w:highlight w:val="lightGray"/>
         </w:rPr>
+        <w:t>npm</w:t>
+      </w:r>
+      <w:proofErr w:type="spellEnd"/>
+      <w:r>
+        <w:rPr>
+          <w:rStyle w:val="HTMLCode"/>
+          <w:rFonts w:ascii="Courier New" w:hAnsi="Courier New" w:cs="Courier New"/>
+          <w:szCs w:val="22"/>
+          <w:highlight w:val="lightGray"/>
+        </w:rPr>
         <w:t xml:space="preserve"> install -g ionic</w:t>
       </w:r>
     </w:p>
@@ -1305,7 +1465,7 @@
       </w:pPr>
     </w:p>
     <w:sectPr>
-      <w:footerReference w:type="default" r:id="rId13"/>
+      <w:footerReference w:type="default" r:id="rId16"/>
       <w:pgSz w:w="12240" w:h="15840"/>
       <w:pgMar w:top="1440" w:right="1440" w:bottom="1440" w:left="1440" w:header="720" w:footer="720" w:gutter="0"/>
       <w:cols w:space="720"/>
@@ -2273,7 +2433,7 @@
   <w:abstractNum w:abstractNumId="17" w15:restartNumberingAfterBreak="0">
     <w:nsid w:val="7E28247B"/>
     <w:multiLevelType w:val="hybridMultilevel"/>
-    <w:tmpl w:val="72A22B64"/>
+    <w:tmpl w:val="C5E6B7EA"/>
     <w:lvl w:ilvl="0" w:tplc="18090001">
       <w:start w:val="1"/>
       <w:numFmt w:val="bullet"/>
@@ -2286,16 +2446,16 @@
         <w:rFonts w:ascii="Symbol" w:hAnsi="Symbol" w:hint="default"/>
       </w:rPr>
     </w:lvl>
-    <w:lvl w:ilvl="1" w:tplc="18090003">
+    <w:lvl w:ilvl="1" w:tplc="04090001">
       <w:start w:val="1"/>
       <w:numFmt w:val="bullet"/>
-      <w:lvlText w:val="o"/>
+      <w:lvlText w:val=""/>
       <w:lvlJc w:val="left"/>
       <w:pPr>
         <w:ind w:left="1440" w:hanging="360"/>
       </w:pPr>
       <w:rPr>
-        <w:rFonts w:ascii="Courier New" w:hAnsi="Courier New" w:cs="Courier New" w:hint="default"/>
+        <w:rFonts w:ascii="Symbol" w:hAnsi="Symbol" w:hint="default"/>
       </w:rPr>
     </w:lvl>
     <w:lvl w:ilvl="2" w:tplc="18090005" w:tentative="1">
@@ -3084,7 +3244,6 @@
   <w:style w:type="character" w:default="1" w:styleId="DefaultParagraphFont">
     <w:name w:val="Default Paragraph Font"/>
     <w:uiPriority w:val="1"/>
-    <w:semiHidden/>
     <w:unhideWhenUsed/>
   </w:style>
   <w:style w:type="table" w:default="1" w:styleId="TableNormal">

</xml_diff>

<commit_message>
docs, updated ionic user guide
</commit_message>
<xml_diff>
--- a/Documents/Installation&Configuration_Guide_Doc/Installation&ConfigurationGuide.docx
+++ b/Documents/Installation&Configuration_Guide_Doc/Installation&ConfigurationGuide.docx
@@ -1164,21 +1164,7 @@
             <w:rStyle w:val="Hyperlink"/>
             <w:rFonts w:ascii="Calibri" w:hAnsi="Calibri" w:cs="Calibri"/>
           </w:rPr>
-          <w:t>https://nodejs</w:t>
-        </w:r>
-        <w:r>
-          <w:rPr>
-            <w:rStyle w:val="Hyperlink"/>
-            <w:rFonts w:ascii="Calibri" w:hAnsi="Calibri" w:cs="Calibri"/>
-          </w:rPr>
-          <w:t>.</w:t>
-        </w:r>
-        <w:r>
-          <w:rPr>
-            <w:rStyle w:val="Hyperlink"/>
-            <w:rFonts w:ascii="Calibri" w:hAnsi="Calibri" w:cs="Calibri"/>
-          </w:rPr>
-          <w:t>org/en/</w:t>
+          <w:t>https://nodejs.org/en/</w:t>
         </w:r>
       </w:hyperlink>
       <w:r>
@@ -1283,15 +1269,6 @@
           <w:t>https://nodejs.org/en/</w:t>
         </w:r>
       </w:hyperlink>
-      <w:r>
-        <w:rPr>
-          <w:rStyle w:val="Hyperlink"/>
-          <w:rFonts w:ascii="Calibri" w:hAnsi="Calibri" w:cs="Calibri"/>
-          <w:color w:val="auto"/>
-          <w:u w:val="none"/>
-        </w:rPr>
-        <w:t xml:space="preserve"> </w:t>
-      </w:r>
       <w:bookmarkStart w:id="1" w:name="_GoBack"/>
       <w:bookmarkEnd w:id="1"/>
     </w:p>
@@ -3244,6 +3221,7 @@
   <w:style w:type="character" w:default="1" w:styleId="DefaultParagraphFont">
     <w:name w:val="Default Paragraph Font"/>
     <w:uiPriority w:val="1"/>
+    <w:semiHidden/>
     <w:unhideWhenUsed/>
   </w:style>
   <w:style w:type="table" w:default="1" w:styleId="TableNormal">

</xml_diff>

<commit_message>
added pictures to installation guide
</commit_message>
<xml_diff>
--- a/Documents/Installation&Configuration_Guide_Doc/Installation&ConfigurationGuide.docx
+++ b/Documents/Installation&Configuration_Guide_Doc/Installation&ConfigurationGuide.docx
@@ -88,7 +88,21 @@
             <w:rStyle w:val="Hyperlink"/>
             <w:rFonts w:ascii="Calibri" w:hAnsi="Calibri" w:cs="Calibri"/>
           </w:rPr>
-          <w:t>http://www.oracle.com/technetwork/java/javase/downloads/jdk8-downloads-2133151.html</w:t>
+          <w:t>http://www.o</w:t>
+        </w:r>
+        <w:r>
+          <w:rPr>
+            <w:rStyle w:val="Hyperlink"/>
+            <w:rFonts w:ascii="Calibri" w:hAnsi="Calibri" w:cs="Calibri"/>
+          </w:rPr>
+          <w:t>r</w:t>
+        </w:r>
+        <w:r>
+          <w:rPr>
+            <w:rStyle w:val="Hyperlink"/>
+            <w:rFonts w:ascii="Calibri" w:hAnsi="Calibri" w:cs="Calibri"/>
+          </w:rPr>
+          <w:t>acle.com/technetwork/java/javase/downloads/jdk8-downloads-2133151.html</w:t>
         </w:r>
       </w:hyperlink>
     </w:p>
@@ -109,7 +123,21 @@
             <w:rStyle w:val="Hyperlink"/>
             <w:rFonts w:ascii="Calibri" w:hAnsi="Calibri" w:cs="Calibri"/>
           </w:rPr>
-          <w:t>https://www.jetbrains.com/idea/</w:t>
+          <w:t>https://www.jetbr</w:t>
+        </w:r>
+        <w:r>
+          <w:rPr>
+            <w:rStyle w:val="Hyperlink"/>
+            <w:rFonts w:ascii="Calibri" w:hAnsi="Calibri" w:cs="Calibri"/>
+          </w:rPr>
+          <w:t>a</w:t>
+        </w:r>
+        <w:r>
+          <w:rPr>
+            <w:rStyle w:val="Hyperlink"/>
+            <w:rFonts w:ascii="Calibri" w:hAnsi="Calibri" w:cs="Calibri"/>
+          </w:rPr>
+          <w:t>ins.com/idea/</w:t>
         </w:r>
       </w:hyperlink>
     </w:p>
@@ -190,9 +218,240 @@
             <w:rStyle w:val="Hyperlink"/>
             <w:rFonts w:ascii="Calibri" w:hAnsi="Calibri" w:cs="Calibri"/>
           </w:rPr>
-          <w:t>https://www.raspberrypi.org/downloads/raspbian/</w:t>
+          <w:t>https://www.raspb</w:t>
+        </w:r>
+        <w:r>
+          <w:rPr>
+            <w:rStyle w:val="Hyperlink"/>
+            <w:rFonts w:ascii="Calibri" w:hAnsi="Calibri" w:cs="Calibri"/>
+          </w:rPr>
+          <w:t>e</w:t>
+        </w:r>
+        <w:r>
+          <w:rPr>
+            <w:rStyle w:val="Hyperlink"/>
+            <w:rFonts w:ascii="Calibri" w:hAnsi="Calibri" w:cs="Calibri"/>
+          </w:rPr>
+          <w:t>rrypi.org/downloads/raspbian/</w:t>
         </w:r>
       </w:hyperlink>
+    </w:p>
+    <w:p>
+      <w:pPr>
+        <w:spacing w:after="0" w:line="240" w:lineRule="auto"/>
+        <w:rPr>
+          <w:rFonts w:ascii="Times New Roman" w:eastAsia="Times New Roman" w:hAnsi="Times New Roman" w:cs="Times New Roman"/>
+          <w:sz w:val="24"/>
+          <w:szCs w:val="24"/>
+          <w:lang w:val="en-IE" w:eastAsia="en-US"/>
+        </w:rPr>
+      </w:pPr>
+    </w:p>
+    <w:p>
+      <w:pPr>
+        <w:spacing w:after="0" w:line="240" w:lineRule="auto"/>
+        <w:rPr>
+          <w:rFonts w:ascii="Times New Roman" w:eastAsia="Times New Roman" w:hAnsi="Times New Roman" w:cs="Times New Roman"/>
+          <w:sz w:val="24"/>
+          <w:szCs w:val="24"/>
+          <w:lang w:val="en-IE" w:eastAsia="en-US"/>
+        </w:rPr>
+      </w:pPr>
+      <w:r>
+        <w:rPr>
+          <w:noProof/>
+        </w:rPr>
+        <w:drawing>
+          <wp:anchor distT="0" distB="0" distL="114300" distR="114300" simplePos="0" relativeHeight="251661312" behindDoc="0" locked="0" layoutInCell="1" allowOverlap="1" wp14:anchorId="5FEB4BC2" wp14:editId="6D485B2F">
+            <wp:simplePos x="0" y="0"/>
+            <wp:positionH relativeFrom="column">
+              <wp:posOffset>107577</wp:posOffset>
+            </wp:positionH>
+            <wp:positionV relativeFrom="paragraph">
+              <wp:posOffset>286385</wp:posOffset>
+            </wp:positionV>
+            <wp:extent cx="1344295" cy="537845"/>
+            <wp:effectExtent l="0" t="0" r="1905" b="0"/>
+            <wp:wrapTopAndBottom/>
+            <wp:docPr id="4" name="Picture 3" descr="https://git-scm.com/images/logo@2x.png"/>
+            <wp:cNvGraphicFramePr>
+              <a:graphicFrameLocks xmlns:a="http://schemas.openxmlformats.org/drawingml/2006/main"/>
+            </wp:cNvGraphicFramePr>
+            <a:graphic xmlns:a="http://schemas.openxmlformats.org/drawingml/2006/main">
+              <a:graphicData uri="http://schemas.openxmlformats.org/drawingml/2006/picture">
+                <pic:pic xmlns:pic="http://schemas.openxmlformats.org/drawingml/2006/picture">
+                  <pic:nvPicPr>
+                    <pic:cNvPr id="0" name="Picture 3" descr="https://git-scm.com/images/logo@2x.png"/>
+                    <pic:cNvPicPr>
+                      <a:picLocks/>
+                    </pic:cNvPicPr>
+                  </pic:nvPicPr>
+                  <pic:blipFill>
+                    <a:blip r:embed="rId12" r:link="rId13">
+                      <a:extLst>
+                        <a:ext uri="{28A0092B-C50C-407E-A947-70E740481C1C}">
+                          <a14:useLocalDpi xmlns:a14="http://schemas.microsoft.com/office/drawing/2010/main" val="0"/>
+                        </a:ext>
+                      </a:extLst>
+                    </a:blip>
+                    <a:srcRect/>
+                    <a:stretch>
+                      <a:fillRect/>
+                    </a:stretch>
+                  </pic:blipFill>
+                  <pic:spPr bwMode="auto">
+                    <a:xfrm>
+                      <a:off x="0" y="0"/>
+                      <a:ext cx="1344295" cy="537845"/>
+                    </a:xfrm>
+                    <a:prstGeom prst="rect">
+                      <a:avLst/>
+                    </a:prstGeom>
+                    <a:noFill/>
+                    <a:ln>
+                      <a:noFill/>
+                    </a:ln>
+                  </pic:spPr>
+                </pic:pic>
+              </a:graphicData>
+            </a:graphic>
+            <wp14:sizeRelH relativeFrom="page">
+              <wp14:pctWidth>0</wp14:pctWidth>
+            </wp14:sizeRelH>
+            <wp14:sizeRelV relativeFrom="page">
+              <wp14:pctHeight>0</wp14:pctHeight>
+            </wp14:sizeRelV>
+          </wp:anchor>
+        </w:drawing>
+      </w:r>
+      <w:r>
+        <w:rPr>
+          <w:noProof/>
+        </w:rPr>
+        <w:pict w14:anchorId="2F332451">
+          <v:shapetype id="_x0000_t75" coordsize="21600,21600" o:spt="75" o:preferrelative="t" path="m@4@5l@4@11@9@11@9@5xe" filled="f" stroked="f">
+            <v:stroke joinstyle="miter"/>
+            <v:formulas>
+              <v:f eqn="if lineDrawn pixelLineWidth 0"/>
+              <v:f eqn="sum @0 1 0"/>
+              <v:f eqn="sum 0 0 @1"/>
+              <v:f eqn="prod @2 1 2"/>
+              <v:f eqn="prod @3 21600 pixelWidth"/>
+              <v:f eqn="prod @3 21600 pixelHeight"/>
+              <v:f eqn="sum @0 0 1"/>
+              <v:f eqn="prod @6 1 2"/>
+              <v:f eqn="prod @7 21600 pixelWidth"/>
+              <v:f eqn="sum @8 21600 0"/>
+              <v:f eqn="prod @7 21600 pixelHeight"/>
+              <v:f eqn="sum @10 21600 0"/>
+            </v:formulas>
+            <v:path o:extrusionok="f" gradientshapeok="t" o:connecttype="rect"/>
+            <o:lock v:ext="edit" aspectratio="t"/>
+          </v:shapetype>
+          <v:shape id="Picture 5" o:spid="_x0000_s1028" type="#_x0000_t75" alt="Image result for rasberry pi log" style="position:absolute;margin-left:144.75pt;margin-top:14.05pt;width:48.25pt;height:60.85pt;z-index:251663360;visibility:visible;mso-wrap-style:square;mso-wrap-edited:f;mso-width-percent:0;mso-height-percent:0;mso-position-horizontal-relative:text;mso-position-vertical-relative:text;mso-width-percent:0;mso-height-percent:0">
+            <v:imagedata r:id="rId14" r:href="rId15"/>
+            <w10:wrap type="topAndBottom"/>
+          </v:shape>
+        </w:pict>
+      </w:r>
+      <w:r>
+        <w:rPr>
+          <w:noProof/>
+        </w:rPr>
+        <w:drawing>
+          <wp:anchor distT="0" distB="0" distL="114300" distR="114300" simplePos="0" relativeHeight="251664384" behindDoc="0" locked="0" layoutInCell="1" allowOverlap="1" wp14:anchorId="31AF1F09" wp14:editId="40503DEF">
+            <wp:simplePos x="0" y="0"/>
+            <wp:positionH relativeFrom="column">
+              <wp:posOffset>2785707</wp:posOffset>
+            </wp:positionH>
+            <wp:positionV relativeFrom="paragraph">
+              <wp:posOffset>339725</wp:posOffset>
+            </wp:positionV>
+            <wp:extent cx="1204595" cy="386080"/>
+            <wp:effectExtent l="0" t="0" r="1905" b="0"/>
+            <wp:wrapTopAndBottom/>
+            <wp:docPr id="7" name="Picture 7" descr="/var/folders/_w/pk6lt7_966zb651fnh06hr5w0000gn/T/com.microsoft.Word/Content.MSO/77625480.tmp"/>
+            <wp:cNvGraphicFramePr>
+              <a:graphicFrameLocks xmlns:a="http://schemas.openxmlformats.org/drawingml/2006/main" noChangeAspect="1"/>
+            </wp:cNvGraphicFramePr>
+            <a:graphic xmlns:a="http://schemas.openxmlformats.org/drawingml/2006/main">
+              <a:graphicData uri="http://schemas.openxmlformats.org/drawingml/2006/picture">
+                <pic:pic xmlns:pic="http://schemas.openxmlformats.org/drawingml/2006/picture">
+                  <pic:nvPicPr>
+                    <pic:cNvPr id="0" name="Picture 12" descr="/var/folders/_w/pk6lt7_966zb651fnh06hr5w0000gn/T/com.microsoft.Word/Content.MSO/77625480.tmp"/>
+                    <pic:cNvPicPr>
+                      <a:picLocks noChangeAspect="1" noChangeArrowheads="1"/>
+                    </pic:cNvPicPr>
+                  </pic:nvPicPr>
+                  <pic:blipFill>
+                    <a:blip r:embed="rId16" cstate="print">
+                      <a:extLst>
+                        <a:ext uri="{28A0092B-C50C-407E-A947-70E740481C1C}">
+                          <a14:useLocalDpi xmlns:a14="http://schemas.microsoft.com/office/drawing/2010/main" val="0"/>
+                        </a:ext>
+                      </a:extLst>
+                    </a:blip>
+                    <a:srcRect/>
+                    <a:stretch>
+                      <a:fillRect/>
+                    </a:stretch>
+                  </pic:blipFill>
+                  <pic:spPr bwMode="auto">
+                    <a:xfrm>
+                      <a:off x="0" y="0"/>
+                      <a:ext cx="1204595" cy="386080"/>
+                    </a:xfrm>
+                    <a:prstGeom prst="rect">
+                      <a:avLst/>
+                    </a:prstGeom>
+                    <a:noFill/>
+                    <a:ln>
+                      <a:noFill/>
+                    </a:ln>
+                  </pic:spPr>
+                </pic:pic>
+              </a:graphicData>
+            </a:graphic>
+            <wp14:sizeRelH relativeFrom="page">
+              <wp14:pctWidth>0</wp14:pctWidth>
+            </wp14:sizeRelH>
+            <wp14:sizeRelV relativeFrom="page">
+              <wp14:pctHeight>0</wp14:pctHeight>
+            </wp14:sizeRelV>
+          </wp:anchor>
+        </w:drawing>
+      </w:r>
+      <w:r>
+        <w:rPr>
+          <w:noProof/>
+        </w:rPr>
+        <w:pict w14:anchorId="65248F83">
+          <v:shape id="Picture 8" o:spid="_x0000_s1027" type="#_x0000_t75" alt="Image result for jetbrains intelij logo" style="position:absolute;margin-left:343.85pt;margin-top:21.05pt;width:49.95pt;height:49.95pt;z-index:251666432;visibility:visible;mso-wrap-style:square;mso-wrap-edited:f;mso-width-percent:0;mso-height-percent:0;mso-position-horizontal-relative:text;mso-position-vertical-relative:text;mso-width-percent:0;mso-height-percent:0">
+            <v:imagedata r:id="rId17" r:href="rId18"/>
+            <w10:wrap type="topAndBottom"/>
+          </v:shape>
+        </w:pict>
+      </w:r>
+      <w:r>
+        <w:rPr>
+          <w:noProof/>
+        </w:rPr>
+        <w:pict w14:anchorId="2D59C5C3">
+          <v:shape id="Picture 10" o:spid="_x0000_s1026" type="#_x0000_t75" alt="Image result for eclipse ee logo" style="position:absolute;margin-left:420.05pt;margin-top:20.8pt;width:51.65pt;height:51.65pt;z-index:251668480;visibility:visible;mso-wrap-style:square;mso-wrap-edited:f;mso-width-percent:0;mso-height-percent:0;mso-position-horizontal-relative:text;mso-position-vertical-relative:text;mso-width-percent:0;mso-height-percent:0">
+            <v:imagedata r:id="rId19" r:href="rId20"/>
+            <w10:wrap type="topAndBottom"/>
+          </v:shape>
+        </w:pict>
+      </w:r>
+    </w:p>
+    <w:p>
+      <w:pPr>
+        <w:rPr>
+          <w:rFonts w:ascii="Calibri" w:hAnsi="Calibri" w:cs="Calibri"/>
+        </w:rPr>
+      </w:pPr>
+      <w:bookmarkStart w:id="0" w:name="_GoBack"/>
+      <w:bookmarkEnd w:id="0"/>
     </w:p>
     <w:p>
       <w:pPr>
@@ -238,7 +497,7 @@
         </w:rPr>
         <w:t xml:space="preserve">git clone </w:t>
       </w:r>
-      <w:hyperlink r:id="rId12" w:history="1">
+      <w:hyperlink r:id="rId21" w:history="1">
         <w:r>
           <w:rPr>
             <w:rStyle w:val="Hyperlink"/>
@@ -325,7 +584,7 @@
         </w:rPr>
         <w:t xml:space="preserve">To run the application on the raspberry pi you need to have the </w:t>
       </w:r>
-      <w:bookmarkStart w:id="0" w:name="_Hlk512349847"/>
+      <w:bookmarkStart w:id="1" w:name="_Hlk512349847"/>
       <w:r>
         <w:rPr>
           <w:rFonts w:ascii="Calibri" w:hAnsi="Calibri" w:cs="Calibri"/>
@@ -334,7 +593,7 @@
         </w:rPr>
         <w:t>raspberrypi-0.0.1-SNAPSHOT.jar</w:t>
       </w:r>
-      <w:bookmarkEnd w:id="0"/>
+      <w:bookmarkEnd w:id="1"/>
       <w:r>
         <w:rPr>
           <w:rFonts w:ascii="Calibri" w:hAnsi="Calibri" w:cs="Calibri"/>
@@ -378,6 +637,7 @@
           <w:rFonts w:ascii="Calibri" w:hAnsi="Calibri" w:cs="Calibri"/>
           <w:lang w:val="en-IE" w:eastAsia="en-IE"/>
         </w:rPr>
+        <w:lastRenderedPageBreak/>
         <w:t xml:space="preserve">You now need to place the </w:t>
       </w:r>
       <w:r>
@@ -501,7 +761,6 @@
         <w:rPr>
           <w:rFonts w:ascii="Calibri" w:hAnsi="Calibri" w:cs="Calibri"/>
         </w:rPr>
-        <w:lastRenderedPageBreak/>
         <w:t xml:space="preserve"> You </w:t>
       </w:r>
       <w:r>
@@ -1078,7 +1337,6 @@
         <w:pStyle w:val="Heading1"/>
       </w:pPr>
       <w:r>
-        <w:lastRenderedPageBreak/>
         <w:t>Ionic Framework Installation</w:t>
       </w:r>
     </w:p>
@@ -1134,7 +1392,7 @@
           <w:u w:val="none"/>
         </w:rPr>
       </w:pPr>
-      <w:hyperlink r:id="rId13" w:history="1">
+      <w:hyperlink r:id="rId22" w:history="1">
         <w:r>
           <w:rPr>
             <w:rStyle w:val="Hyperlink"/>
@@ -1158,7 +1416,7 @@
           <w:u w:val="none"/>
         </w:rPr>
       </w:pPr>
-      <w:hyperlink r:id="rId14" w:history="1">
+      <w:hyperlink r:id="rId23" w:history="1">
         <w:r>
           <w:rPr>
             <w:rStyle w:val="Hyperlink"/>
@@ -1188,7 +1446,7 @@
           <w:rFonts w:ascii="Calibri" w:hAnsi="Calibri" w:cs="Calibri"/>
         </w:rPr>
       </w:pPr>
-      <w:hyperlink r:id="rId15" w:history="1">
+      <w:hyperlink r:id="rId24" w:history="1">
         <w:r>
           <w:rPr>
             <w:rStyle w:val="Hyperlink"/>
@@ -1305,7 +1563,7 @@
                     <pic:cNvPicPr/>
                   </pic:nvPicPr>
                   <pic:blipFill>
-                    <a:blip r:embed="rId16">
+                    <a:blip r:embed="rId25">
                       <a:extLst>
                         <a:ext uri="{28A0092B-C50C-407E-A947-70E740481C1C}">
                           <a14:useLocalDpi xmlns:a14="http://schemas.microsoft.com/office/drawing/2010/main" val="0"/>
@@ -1337,7 +1595,7 @@
           </wp:anchor>
         </w:drawing>
       </w:r>
-      <w:hyperlink r:id="rId17" w:history="1">
+      <w:hyperlink r:id="rId26" w:history="1">
         <w:r>
           <w:rPr>
             <w:rStyle w:val="Hyperlink"/>
@@ -1407,7 +1665,6 @@
           <w:rFonts w:ascii="Courier New" w:eastAsia="Times New Roman" w:hAnsi="Courier New" w:cs="Courier New"/>
         </w:rPr>
       </w:pPr>
-      <w:bookmarkStart w:id="1" w:name="_GoBack"/>
       <w:r>
         <w:rPr>
           <w:rFonts w:ascii="Courier New" w:eastAsia="Times New Roman" w:hAnsi="Courier New" w:cs="Courier New"/>
@@ -1437,7 +1694,7 @@
                     <pic:cNvPicPr/>
                   </pic:nvPicPr>
                   <pic:blipFill>
-                    <a:blip r:embed="rId18" cstate="print">
+                    <a:blip r:embed="rId27" cstate="print">
                       <a:extLst>
                         <a:ext uri="{28A0092B-C50C-407E-A947-70E740481C1C}">
                           <a14:useLocalDpi xmlns:a14="http://schemas.microsoft.com/office/drawing/2010/main" val="0"/>
@@ -1469,7 +1726,6 @@
           </wp:anchor>
         </w:drawing>
       </w:r>
-      <w:bookmarkEnd w:id="1"/>
       <w:r>
         <w:rPr>
           <w:rFonts w:ascii="Calibri" w:eastAsia="Times New Roman" w:hAnsi="Calibri" w:cs="Calibri"/>
@@ -1620,7 +1876,7 @@
       </w:pPr>
     </w:p>
     <w:sectPr>
-      <w:footerReference w:type="default" r:id="rId19"/>
+      <w:footerReference w:type="default" r:id="rId28"/>
       <w:pgSz w:w="12240" w:h="15840"/>
       <w:pgMar w:top="1440" w:right="1440" w:bottom="1440" w:left="1440" w:header="720" w:footer="720" w:gutter="0"/>
       <w:cols w:space="720"/>

</xml_diff>